<commit_message>
finished 1 Tim 4 sheet
</commit_message>
<xml_diff>
--- a/Pastoral Epistles/06 1Tim 4.1-16 Worksheet.docx
+++ b/Pastoral Epistles/06 1Tim 4.1-16 Worksheet.docx
@@ -12,6 +12,8 @@
           <w:szCs w:val="28"/>
         </w:rPr>
       </w:pPr>
+      <w:bookmarkStart w:id="0" w:name="_GoBack"/>
+      <w:bookmarkEnd w:id="0"/>
       <w:r>
         <w:rPr>
           <w:rFonts w:ascii="Gentium Book Basic" w:hAnsi="Gentium Book Basic" w:cs="Times New Roman"/>
@@ -48,7 +50,6 @@
         </w:rPr>
         <w:t xml:space="preserve">: </w:t>
       </w:r>
-      <w:proofErr w:type="gramStart"/>
       <w:r>
         <w:rPr>
           <w:rFonts w:ascii="Gentium Book Basic" w:hAnsi="Gentium Book Basic" w:cs="Times New Roman"/>
@@ -67,7 +68,6 @@
         </w:rPr>
         <w:t>Timothy</w:t>
       </w:r>
-      <w:proofErr w:type="gramEnd"/>
       <w:r>
         <w:rPr>
           <w:rFonts w:ascii="Gentium Book Basic" w:hAnsi="Gentium Book Basic" w:cs="Times New Roman"/>
@@ -211,7 +211,6 @@
         </w:rPr>
         <w:t xml:space="preserve">For every creature of God </w:t>
       </w:r>
-      <w:proofErr w:type="gramStart"/>
       <w:r>
         <w:rPr>
           <w:rFonts w:ascii="Gentium Book Basic" w:hAnsi="Gentium Book Basic"/>
@@ -220,9 +219,129 @@
           <w:sz w:val="24"/>
           <w:szCs w:val="24"/>
         </w:rPr>
-        <w:t>is</w:t>
-      </w:r>
-      <w:proofErr w:type="gramEnd"/>
+        <w:t xml:space="preserve">is </w:t>
+      </w:r>
+      <w:r>
+        <w:rPr>
+          <w:rFonts w:ascii="Gentium Book Basic" w:hAnsi="Gentium Book Basic"/>
+          <w:sz w:val="24"/>
+          <w:szCs w:val="24"/>
+        </w:rPr>
+        <w:t>good, and nothing is to be refused if it is received with thanksgiving;</w:t>
+      </w:r>
+      <w:r>
+        <w:rPr>
+          <w:rFonts w:ascii="Gentium Book Basic" w:hAnsi="Gentium Book Basic"/>
+          <w:sz w:val="24"/>
+          <w:szCs w:val="24"/>
+          <w:vertAlign w:val="superscript"/>
+        </w:rPr>
+        <w:t xml:space="preserve"> 5 </w:t>
+      </w:r>
+      <w:r>
+        <w:rPr>
+          <w:rFonts w:ascii="Gentium Book Basic" w:hAnsi="Gentium Book Basic"/>
+          <w:sz w:val="24"/>
+          <w:szCs w:val="24"/>
+        </w:rPr>
+        <w:t>for it is sanctified by the word of God and prayer.</w:t>
+      </w:r>
+    </w:p>
+    <w:p>
+      <w:pPr>
+        <w:spacing w:line="600" w:lineRule="auto"/>
+        <w:ind w:firstLine="720"/>
+        <w:rPr>
+          <w:rFonts w:ascii="Gentium Book Basic" w:hAnsi="Gentium Book Basic"/>
+          <w:sz w:val="24"/>
+          <w:szCs w:val="24"/>
+          <w:vertAlign w:val="superscript"/>
+        </w:rPr>
+      </w:pPr>
+      <w:r>
+        <w:rPr>
+          <w:rFonts w:ascii="Gentium Book Basic" w:hAnsi="Gentium Book Basic"/>
+          <w:sz w:val="24"/>
+          <w:szCs w:val="24"/>
+          <w:vertAlign w:val="superscript"/>
+        </w:rPr>
+        <w:t xml:space="preserve">6 </w:t>
+      </w:r>
+      <w:r>
+        <w:rPr>
+          <w:rFonts w:ascii="Gentium Book Basic" w:hAnsi="Gentium Book Basic"/>
+          <w:sz w:val="24"/>
+          <w:szCs w:val="24"/>
+        </w:rPr>
+        <w:t>If you instruct the brethren in these things, you will be a good minister of Jesus Christ, nourished in the words of faith and of the good doctrine which you have carefully followed.</w:t>
+      </w:r>
+      <w:r>
+        <w:rPr>
+          <w:rFonts w:ascii="Gentium Book Basic" w:hAnsi="Gentium Book Basic"/>
+          <w:sz w:val="24"/>
+          <w:szCs w:val="24"/>
+          <w:vertAlign w:val="superscript"/>
+        </w:rPr>
+        <w:t xml:space="preserve"> 7 </w:t>
+      </w:r>
+      <w:r>
+        <w:rPr>
+          <w:rFonts w:ascii="Gentium Book Basic" w:hAnsi="Gentium Book Basic"/>
+          <w:sz w:val="24"/>
+          <w:szCs w:val="24"/>
+        </w:rPr>
+        <w:t>But reject profane and old wives</w:t>
+      </w:r>
+      <w:r>
+        <w:rPr>
+          <w:rFonts w:ascii="Gentium Book Basic" w:hAnsi="Gentium Book Basic"/>
+          <w:sz w:val="24"/>
+          <w:szCs w:val="24"/>
+        </w:rPr>
+        <w:t>’</w:t>
+      </w:r>
+      <w:r>
+        <w:rPr>
+          <w:rFonts w:ascii="Gentium Book Basic" w:hAnsi="Gentium Book Basic"/>
+          <w:sz w:val="24"/>
+          <w:szCs w:val="24"/>
+        </w:rPr>
+        <w:t xml:space="preserve"> fables, and exercise yourself toward godliness.</w:t>
+      </w:r>
+      <w:r>
+        <w:rPr>
+          <w:rFonts w:ascii="Gentium Book Basic" w:hAnsi="Gentium Book Basic"/>
+          <w:sz w:val="24"/>
+          <w:szCs w:val="24"/>
+          <w:vertAlign w:val="superscript"/>
+        </w:rPr>
+        <w:t xml:space="preserve"> 8 </w:t>
+      </w:r>
+      <w:r>
+        <w:rPr>
+          <w:rFonts w:ascii="Gentium Book Basic" w:hAnsi="Gentium Book Basic"/>
+          <w:sz w:val="24"/>
+          <w:szCs w:val="24"/>
+        </w:rPr>
+        <w:t>For bodily exercise profits a little, but godliness is profitable for all things, having promise of the life that now is and of that which is to come.</w:t>
+      </w:r>
+      <w:r>
+        <w:rPr>
+          <w:rFonts w:ascii="Gentium Book Basic" w:hAnsi="Gentium Book Basic"/>
+          <w:sz w:val="24"/>
+          <w:szCs w:val="24"/>
+          <w:vertAlign w:val="superscript"/>
+        </w:rPr>
+        <w:t xml:space="preserve"> 9 </w:t>
+      </w:r>
+      <w:r>
+        <w:rPr>
+          <w:rFonts w:ascii="Gentium Book Basic" w:hAnsi="Gentium Book Basic"/>
+          <w:sz w:val="24"/>
+          <w:szCs w:val="24"/>
+        </w:rPr>
+        <w:t xml:space="preserve">This </w:t>
+      </w:r>
       <w:r>
         <w:rPr>
           <w:rFonts w:ascii="Gentium Book Basic" w:hAnsi="Gentium Book Basic"/>
@@ -231,7 +350,7 @@
           <w:sz w:val="24"/>
           <w:szCs w:val="24"/>
         </w:rPr>
-        <w:t xml:space="preserve"> </w:t>
+        <w:t xml:space="preserve">is </w:t>
       </w:r>
       <w:r>
         <w:rPr>
@@ -239,7 +358,7 @@
           <w:sz w:val="24"/>
           <w:szCs w:val="24"/>
         </w:rPr>
-        <w:t>good, and nothing is to be refused if it is received with thanksgiving;</w:t>
+        <w:t>a faithful saying and worthy of all acceptance.</w:t>
       </w:r>
       <w:r>
         <w:rPr>
@@ -248,7 +367,7 @@
           <w:szCs w:val="24"/>
           <w:vertAlign w:val="superscript"/>
         </w:rPr>
-        <w:t xml:space="preserve"> 5 </w:t>
+        <w:t xml:space="preserve"> 10 </w:t>
       </w:r>
       <w:r>
         <w:rPr>
@@ -256,87 +375,7 @@
           <w:sz w:val="24"/>
           <w:szCs w:val="24"/>
         </w:rPr>
-        <w:t>for it is sanctified by the word of God and prayer.</w:t>
-      </w:r>
-    </w:p>
-    <w:p>
-      <w:pPr>
-        <w:spacing w:line="600" w:lineRule="auto"/>
-        <w:ind w:firstLine="720"/>
-        <w:rPr>
-          <w:rFonts w:ascii="Gentium Book Basic" w:hAnsi="Gentium Book Basic"/>
-          <w:sz w:val="24"/>
-          <w:szCs w:val="24"/>
-          <w:vertAlign w:val="superscript"/>
-        </w:rPr>
-      </w:pPr>
-      <w:r>
-        <w:rPr>
-          <w:rFonts w:ascii="Gentium Book Basic" w:hAnsi="Gentium Book Basic"/>
-          <w:sz w:val="24"/>
-          <w:szCs w:val="24"/>
-          <w:vertAlign w:val="superscript"/>
-        </w:rPr>
-        <w:t xml:space="preserve">6 </w:t>
-      </w:r>
-      <w:r>
-        <w:rPr>
-          <w:rFonts w:ascii="Gentium Book Basic" w:hAnsi="Gentium Book Basic"/>
-          <w:sz w:val="24"/>
-          <w:szCs w:val="24"/>
-        </w:rPr>
-        <w:t>If you instruct the brethren in these things, you will be a good minister of Jesus Christ, nourished in the words of faith and of the good doctrine which you have carefully followed.</w:t>
-      </w:r>
-      <w:r>
-        <w:rPr>
-          <w:rFonts w:ascii="Gentium Book Basic" w:hAnsi="Gentium Book Basic"/>
-          <w:sz w:val="24"/>
-          <w:szCs w:val="24"/>
-          <w:vertAlign w:val="superscript"/>
-        </w:rPr>
-        <w:t xml:space="preserve"> 7 </w:t>
-      </w:r>
-      <w:r>
-        <w:rPr>
-          <w:rFonts w:ascii="Gentium Book Basic" w:hAnsi="Gentium Book Basic"/>
-          <w:sz w:val="24"/>
-          <w:szCs w:val="24"/>
-        </w:rPr>
-        <w:t>But reject profane and old wives' fables, and exercise yourself toward godliness.</w:t>
-      </w:r>
-      <w:r>
-        <w:rPr>
-          <w:rFonts w:ascii="Gentium Book Basic" w:hAnsi="Gentium Book Basic"/>
-          <w:sz w:val="24"/>
-          <w:szCs w:val="24"/>
-          <w:vertAlign w:val="superscript"/>
-        </w:rPr>
-        <w:t xml:space="preserve"> 8 </w:t>
-      </w:r>
-      <w:r>
-        <w:rPr>
-          <w:rFonts w:ascii="Gentium Book Basic" w:hAnsi="Gentium Book Basic"/>
-          <w:sz w:val="24"/>
-          <w:szCs w:val="24"/>
-        </w:rPr>
-        <w:t>For bodily exercise profits a little, but godliness is profitable for all things, having promise of the life that now is and of that which is to come.</w:t>
-      </w:r>
-      <w:r>
-        <w:rPr>
-          <w:rFonts w:ascii="Gentium Book Basic" w:hAnsi="Gentium Book Basic"/>
-          <w:sz w:val="24"/>
-          <w:szCs w:val="24"/>
-          <w:vertAlign w:val="superscript"/>
-        </w:rPr>
-        <w:t xml:space="preserve"> 9 </w:t>
-      </w:r>
-      <w:r>
-        <w:rPr>
-          <w:rFonts w:ascii="Gentium Book Basic" w:hAnsi="Gentium Book Basic"/>
-          <w:sz w:val="24"/>
-          <w:szCs w:val="24"/>
-        </w:rPr>
-        <w:t xml:space="preserve">This </w:t>
+        <w:t xml:space="preserve">For to this </w:t>
       </w:r>
       <w:r>
         <w:rPr>
@@ -346,7 +385,7 @@
           <w:sz w:val="24"/>
           <w:szCs w:val="24"/>
         </w:rPr>
-        <w:t xml:space="preserve">is </w:t>
+        <w:t xml:space="preserve">end </w:t>
       </w:r>
       <w:r>
         <w:rPr>
@@ -354,24 +393,7 @@
           <w:sz w:val="24"/>
           <w:szCs w:val="24"/>
         </w:rPr>
-        <w:t>a faithful saying and worthy of all acceptance.</w:t>
-      </w:r>
-      <w:r>
-        <w:rPr>
-          <w:rFonts w:ascii="Gentium Book Basic" w:hAnsi="Gentium Book Basic"/>
-          <w:sz w:val="24"/>
-          <w:szCs w:val="24"/>
-          <w:vertAlign w:val="superscript"/>
-        </w:rPr>
-        <w:t xml:space="preserve"> 10 </w:t>
-      </w:r>
-      <w:r>
-        <w:rPr>
-          <w:rFonts w:ascii="Gentium Book Basic" w:hAnsi="Gentium Book Basic"/>
-          <w:sz w:val="24"/>
-          <w:szCs w:val="24"/>
-        </w:rPr>
-        <w:t xml:space="preserve">For to this </w:t>
+        <w:t xml:space="preserve">we both labor and suffer reproach, because we trust in the living God, who is </w:t>
       </w:r>
       <w:r>
         <w:rPr>
@@ -381,24 +403,6 @@
           <w:sz w:val="24"/>
           <w:szCs w:val="24"/>
         </w:rPr>
-        <w:t xml:space="preserve">end </w:t>
-      </w:r>
-      <w:r>
-        <w:rPr>
-          <w:rFonts w:ascii="Gentium Book Basic" w:hAnsi="Gentium Book Basic"/>
-          <w:sz w:val="24"/>
-          <w:szCs w:val="24"/>
-        </w:rPr>
-        <w:t xml:space="preserve">we both labor and suffer reproach, because we trust in the living God, who is </w:t>
-      </w:r>
-      <w:r>
-        <w:rPr>
-          <w:rFonts w:ascii="Gentium Book Basic" w:hAnsi="Gentium Book Basic"/>
-          <w:i/>
-          <w:iCs/>
-          <w:sz w:val="24"/>
-          <w:szCs w:val="24"/>
-        </w:rPr>
         <w:t xml:space="preserve">the </w:t>
       </w:r>
       <w:r>
@@ -426,8 +430,6 @@
         </w:rPr>
         <w:t>These things command and teach.</w:t>
       </w:r>
-      <w:bookmarkStart w:id="0" w:name="_GoBack"/>
-      <w:bookmarkEnd w:id="0"/>
     </w:p>
     <w:p>
       <w:pPr>
@@ -522,25 +524,7 @@
           <w:sz w:val="24"/>
           <w:szCs w:val="24"/>
         </w:rPr>
-        <w:t xml:space="preserve">Take heed to </w:t>
-      </w:r>
-      <w:proofErr w:type="gramStart"/>
-      <w:r>
-        <w:rPr>
-          <w:rFonts w:ascii="Gentium Book Basic" w:hAnsi="Gentium Book Basic"/>
-          <w:sz w:val="24"/>
-          <w:szCs w:val="24"/>
-        </w:rPr>
-        <w:t>yourself</w:t>
-      </w:r>
-      <w:proofErr w:type="gramEnd"/>
-      <w:r>
-        <w:rPr>
-          <w:rFonts w:ascii="Gentium Book Basic" w:hAnsi="Gentium Book Basic"/>
-          <w:sz w:val="24"/>
-          <w:szCs w:val="24"/>
-        </w:rPr>
-        <w:t xml:space="preserve"> and to the doctrine. Continue in them, for in doing this you will save both yourself and those who hear you.</w:t>
+        <w:t>Take heed to yourself and to the doctrine. Continue in them, for in doing this you will save both yourself and those who hear you.</w:t>
       </w:r>
     </w:p>
     <w:p>
@@ -584,6 +568,15 @@
       <w:pPr>
         <w:pStyle w:val="Question"/>
       </w:pPr>
+      <w:r>
+        <w:t>What does it mean to “depart from the faith”? How might the “deceiving spirits and doctrines of demons” threaten professing believers?</w:t>
+      </w:r>
+      <w:r>
+        <w:t xml:space="preserve"> </w:t>
+      </w:r>
+      <w:r>
+        <w:t>(v. 1)</w:t>
+      </w:r>
     </w:p>
     <w:p>
       <w:pPr>
@@ -604,6 +597,9 @@
       <w:pPr>
         <w:pStyle w:val="Question"/>
       </w:pPr>
+      <w:r>
+        <w:t>What does it mean to have a “conscience seared with a hot iron” (v. 2)?</w:t>
+      </w:r>
     </w:p>
     <w:p>
       <w:pPr>
@@ -624,6 +620,9 @@
       <w:pPr>
         <w:pStyle w:val="Question"/>
       </w:pPr>
+      <w:r>
+        <w:t>In the face of false teaching about marriage and food (vv. 3–5), how does Paul admonish Timothy to respond (v. 6–7)?</w:t>
+      </w:r>
     </w:p>
     <w:p>
       <w:pPr>
@@ -644,6 +643,15 @@
       <w:pPr>
         <w:pStyle w:val="Question"/>
       </w:pPr>
+      <w:r>
+        <w:t>In what sense can we compare pursuing godliness with physical exercise? How are they distinct?</w:t>
+      </w:r>
+      <w:r>
+        <w:t xml:space="preserve"> </w:t>
+      </w:r>
+      <w:r>
+        <w:t>(v. 7–8)</w:t>
+      </w:r>
     </w:p>
     <w:p>
       <w:pPr>
@@ -664,6 +672,9 @@
       <w:pPr>
         <w:pStyle w:val="Question"/>
       </w:pPr>
+      <w:r>
+        <w:t xml:space="preserve">Based on the context, what is the “end” toward which Paul “both labor[ed] and suffer[ed] reproach” (v. 10)? </w:t>
+      </w:r>
     </w:p>
     <w:p>
       <w:pPr>
@@ -684,6 +695,9 @@
       <w:pPr>
         <w:pStyle w:val="Question"/>
       </w:pPr>
+      <w:r>
+        <w:t>How did Paul counsel Timothy to undermine criticisms directed toward him because of his “youth” (v. 12)?</w:t>
+      </w:r>
     </w:p>
     <w:p>
       <w:pPr>
@@ -704,6 +718,9 @@
       <w:pPr>
         <w:pStyle w:val="Question"/>
       </w:pPr>
+      <w:r>
+        <w:t>What must Paul have in mind by “the gift that is in you” in v. 14?</w:t>
+      </w:r>
     </w:p>
     <w:p>
       <w:pPr>
@@ -724,6 +741,9 @@
       <w:pPr>
         <w:pStyle w:val="Question"/>
       </w:pPr>
+      <w:r>
+        <w:t>In what way would Timothy be able to “save both yourself and those who hear you” by continuing in the doctrines he had received (v. 16)?</w:t>
+      </w:r>
     </w:p>
     <w:p>
       <w:pPr>
@@ -3633,6 +3653,7 @@
   <w:style w:type="character" w:default="1" w:styleId="DefaultParagraphFont">
     <w:name w:val="Default Paragraph Font"/>
     <w:uiPriority w:val="1"/>
+    <w:semiHidden/>
     <w:unhideWhenUsed/>
   </w:style>
   <w:style w:type="table" w:default="1" w:styleId="TableNormal">
@@ -4147,6 +4168,7 @@
   <w:style w:type="character" w:default="1" w:styleId="DefaultParagraphFont">
     <w:name w:val="Default Paragraph Font"/>
     <w:uiPriority w:val="1"/>
+    <w:semiHidden/>
     <w:unhideWhenUsed/>
   </w:style>
   <w:style w:type="table" w:default="1" w:styleId="TableNormal">
@@ -4791,7 +4813,7 @@
 </file>
 
 <file path=customXml/itemProps1.xml><?xml version="1.0" encoding="utf-8"?>
-<ds:datastoreItem xmlns:ds="http://schemas.openxmlformats.org/officeDocument/2006/customXml" ds:itemID="{E6F57062-61F5-4FE9-A87A-DB1BFCFA040D}">
+<ds:datastoreItem xmlns:ds="http://schemas.openxmlformats.org/officeDocument/2006/customXml" ds:itemID="{FDBE80A3-7611-487B-AE72-F7952059377A}">
   <ds:schemaRefs>
     <ds:schemaRef ds:uri="http://schemas.openxmlformats.org/officeDocument/2006/bibliography"/>
   </ds:schemaRefs>

</xml_diff>